<commit_message>
Update report on server part (not final version)
</commit_message>
<xml_diff>
--- a/Documentations/Rapport/TR54_Serveur_version_Val.docx
+++ b/Documentations/Rapport/TR54_Serveur_version_Val.docx
@@ -305,8 +305,6 @@
       <w:r>
         <w:t>,</w:t>
       </w:r>
-      <w:bookmarkStart w:id="0" w:name="_GoBack"/>
-      <w:bookmarkEnd w:id="0"/>
       <w:r>
         <w:t xml:space="preserve"> car c’est une base commune à tous les robots.</w:t>
       </w:r>
@@ -584,7 +582,19 @@
         <w:t>identifiant</w:t>
       </w:r>
       <w:r>
-        <w:t xml:space="preserve"> en début (« server ») et fin (« end ») de chaîne afin de permettre aux robots de différencier les messages provenant du serveur des messages provenant des autres robots.</w:t>
+        <w:t xml:space="preserve"> </w:t>
+      </w:r>
+      <w:r>
+        <w:t xml:space="preserve">(« -1 ») </w:t>
+      </w:r>
+      <w:r>
+        <w:t xml:space="preserve">en début </w:t>
+      </w:r>
+      <w:r>
+        <w:t>et fin</w:t>
+      </w:r>
+      <w:r>
+        <w:t xml:space="preserve"> de chaîne afin de permettre aux robots de différencier les messages provenant du serveur des messages provenant des autres robots.</w:t>
       </w:r>
     </w:p>
     <w:p>
@@ -593,7 +603,21 @@
       </w:pPr>
       <w:r>
         <w:tab/>
-        <w:t>La séquence de passage est donc composée de ces deux identifiants, ainsi que des ID, position et vitesses des robots autorisés à franchir l’intersection. Une fois créée, cette séquence ressemble à celle-ci :</w:t>
+        <w:t>La séquence de passage est donc composée de ces deux identifiants, ainsi que des ID</w:t>
+      </w:r>
+      <w:r>
+        <w:t>s</w:t>
+      </w:r>
+      <w:r>
+        <w:t>, position</w:t>
+      </w:r>
+      <w:r>
+        <w:t>s</w:t>
+      </w:r>
+      <w:bookmarkStart w:id="0" w:name="_GoBack"/>
+      <w:bookmarkEnd w:id="0"/>
+      <w:r>
+        <w:t xml:space="preserve"> et vitesses des robots autorisés à franchir l’intersection. Une fois créée, cette séquence ressemble à celle-ci :</w:t>
       </w:r>
     </w:p>
     <w:p>
@@ -601,7 +625,19 @@
         <w:jc w:val="center"/>
       </w:pPr>
       <w:r>
-        <w:t>« server\n0\n0\n255\n[…]\nend »</w:t>
+        <w:t>« </w:t>
+      </w:r>
+      <w:r>
+        <w:t>-1</w:t>
+      </w:r>
+      <w:r>
+        <w:t>\n0\n0\n255\n[…]\n</w:t>
+      </w:r>
+      <w:r>
+        <w:t>-1</w:t>
+      </w:r>
+      <w:r>
+        <w:t> »</w:t>
       </w:r>
     </w:p>
     <w:tbl>
@@ -611,7 +647,7 @@
         <w:tblLook w:val="04A0" w:firstRow="1" w:lastRow="0" w:firstColumn="1" w:lastColumn="0" w:noHBand="0" w:noVBand="1"/>
       </w:tblPr>
       <w:tblGrid>
-        <w:gridCol w:w="774"/>
+        <w:gridCol w:w="766"/>
         <w:gridCol w:w="1164"/>
         <w:gridCol w:w="407"/>
         <w:gridCol w:w="1164"/>
@@ -621,7 +657,7 @@
         <w:gridCol w:w="1164"/>
         <w:gridCol w:w="368"/>
         <w:gridCol w:w="1164"/>
-        <w:gridCol w:w="557"/>
+        <w:gridCol w:w="484"/>
       </w:tblGrid>
       <w:tr>
         <w:trPr>
@@ -633,10 +669,10 @@
           </w:tcPr>
           <w:p>
             <w:pPr>
-              <w:jc w:val="both"/>
-            </w:pPr>
-            <w:r>
-              <w:t>server</w:t>
+              <w:jc w:val="center"/>
+            </w:pPr>
+            <w:r>
+              <w:t>-1</w:t>
             </w:r>
           </w:p>
         </w:tc>
@@ -646,7 +682,7 @@
           </w:tcPr>
           <w:p>
             <w:pPr>
-              <w:jc w:val="both"/>
+              <w:jc w:val="center"/>
             </w:pPr>
             <w:r>
               <w:t>\n</w:t>
@@ -659,7 +695,7 @@
           </w:tcPr>
           <w:p>
             <w:pPr>
-              <w:jc w:val="both"/>
+              <w:jc w:val="center"/>
             </w:pPr>
             <w:r>
               <w:t>0</w:t>
@@ -672,7 +708,7 @@
           </w:tcPr>
           <w:p>
             <w:pPr>
-              <w:jc w:val="both"/>
+              <w:jc w:val="center"/>
             </w:pPr>
             <w:r>
               <w:t>\n</w:t>
@@ -685,7 +721,7 @@
           </w:tcPr>
           <w:p>
             <w:pPr>
-              <w:jc w:val="both"/>
+              <w:jc w:val="center"/>
             </w:pPr>
             <w:r>
               <w:t>0</w:t>
@@ -698,7 +734,7 @@
           </w:tcPr>
           <w:p>
             <w:pPr>
-              <w:jc w:val="both"/>
+              <w:jc w:val="center"/>
             </w:pPr>
             <w:r>
               <w:t>\n</w:t>
@@ -711,7 +747,7 @@
           </w:tcPr>
           <w:p>
             <w:pPr>
-              <w:jc w:val="both"/>
+              <w:jc w:val="center"/>
             </w:pPr>
             <w:r>
               <w:t>255</w:t>
@@ -724,7 +760,7 @@
           </w:tcPr>
           <w:p>
             <w:pPr>
-              <w:jc w:val="both"/>
+              <w:jc w:val="center"/>
             </w:pPr>
             <w:r>
               <w:t>\n</w:t>
@@ -737,7 +773,7 @@
           </w:tcPr>
           <w:p>
             <w:pPr>
-              <w:jc w:val="both"/>
+              <w:jc w:val="center"/>
             </w:pPr>
             <w:r>
               <w:t>…</w:t>
@@ -750,7 +786,7 @@
           </w:tcPr>
           <w:p>
             <w:pPr>
-              <w:jc w:val="both"/>
+              <w:jc w:val="center"/>
             </w:pPr>
             <w:r>
               <w:t>\n</w:t>
@@ -763,10 +799,10 @@
           </w:tcPr>
           <w:p>
             <w:pPr>
-              <w:jc w:val="both"/>
-            </w:pPr>
-            <w:r>
-              <w:t>end</w:t>
+              <w:jc w:val="center"/>
+            </w:pPr>
+            <w:r>
+              <w:t>-1</w:t>
             </w:r>
           </w:p>
         </w:tc>
@@ -781,7 +817,7 @@
           </w:tcPr>
           <w:p>
             <w:pPr>
-              <w:jc w:val="both"/>
+              <w:jc w:val="center"/>
             </w:pPr>
             <w:r>
               <w:t>Début</w:t>
@@ -794,7 +830,7 @@
           </w:tcPr>
           <w:p>
             <w:pPr>
-              <w:jc w:val="both"/>
+              <w:jc w:val="center"/>
             </w:pPr>
             <w:r>
               <w:t>Délimiteur</w:t>
@@ -807,7 +843,7 @@
           </w:tcPr>
           <w:p>
             <w:pPr>
-              <w:jc w:val="both"/>
+              <w:jc w:val="center"/>
             </w:pPr>
             <w:r>
               <w:t>ID</w:t>
@@ -820,7 +856,7 @@
           </w:tcPr>
           <w:p>
             <w:pPr>
-              <w:jc w:val="both"/>
+              <w:jc w:val="center"/>
             </w:pPr>
             <w:r>
               <w:t>Délimiteur</w:t>
@@ -833,7 +869,7 @@
           </w:tcPr>
           <w:p>
             <w:pPr>
-              <w:jc w:val="both"/>
+              <w:jc w:val="center"/>
             </w:pPr>
             <w:r>
               <w:t>Pos.</w:t>
@@ -846,7 +882,7 @@
           </w:tcPr>
           <w:p>
             <w:pPr>
-              <w:jc w:val="both"/>
+              <w:jc w:val="center"/>
             </w:pPr>
             <w:r>
               <w:t>Délimiteur</w:t>
@@ -859,7 +895,7 @@
           </w:tcPr>
           <w:p>
             <w:pPr>
-              <w:jc w:val="both"/>
+              <w:jc w:val="center"/>
             </w:pPr>
             <w:r>
               <w:t>Vitesse</w:t>
@@ -872,7 +908,7 @@
           </w:tcPr>
           <w:p>
             <w:pPr>
-              <w:jc w:val="both"/>
+              <w:jc w:val="center"/>
             </w:pPr>
             <w:r>
               <w:t>Délimiteur</w:t>
@@ -885,7 +921,7 @@
           </w:tcPr>
           <w:p>
             <w:pPr>
-              <w:jc w:val="both"/>
+              <w:jc w:val="center"/>
             </w:pPr>
           </w:p>
         </w:tc>
@@ -895,7 +931,7 @@
           </w:tcPr>
           <w:p>
             <w:pPr>
-              <w:jc w:val="both"/>
+              <w:jc w:val="center"/>
             </w:pPr>
             <w:r>
               <w:t>Délimiteur</w:t>
@@ -908,7 +944,7 @@
           </w:tcPr>
           <w:p>
             <w:pPr>
-              <w:jc w:val="both"/>
+              <w:jc w:val="center"/>
             </w:pPr>
             <w:r>
               <w:t>Fin</w:t>

</xml_diff>

<commit_message>
Last update for server part on report
</commit_message>
<xml_diff>
--- a/Documentations/Rapport/TR54_Serveur_version_Val.docx
+++ b/Documentations/Rapport/TR54_Serveur_version_Val.docx
@@ -8,7 +8,13 @@
         <w:jc w:val="both"/>
       </w:pPr>
       <w:r>
-        <w:t>Le serveur utilisé dans ce projet est un serveur fonctionnant avec le protocole UDP. Son rôle ici est de centraliser les messages des différents robots présent sur le circuit afin de déterminer un ordre de passage dans l’intersection, c’est-à-dire en donnant ou en ne donnant pas l’autorisation de franchir l’intersection.</w:t>
+        <w:t>Le serveur utilisé dans ce projet est un serveur fonctionnant avec le protocole UDP. Son rôle ici est de centraliser les messages des différents robots présent sur le circuit afin de déterminer un ordre de passage dans l’intersection, c’est-à-dire en donnant ou en ne donnant pas l’autorisation de franchir l’intersection</w:t>
+      </w:r>
+      <w:r>
+        <w:t xml:space="preserve"> à chaque robot</w:t>
+      </w:r>
+      <w:r>
+        <w:t>.</w:t>
       </w:r>
     </w:p>
     <w:p>
@@ -41,7 +47,23 @@
       </w:pPr>
       <w:r>
         <w:tab/>
-        <w:t>On crée un listener qui va se déclencher à chaque réception d’un message sur le réseau via le protocole UDP. A partir de se listener, les données vont être converties de Bytes à String afin de pouvoir traiter les données plus facilement. Les données sont ensuite traitées comme suit :</w:t>
+        <w:t xml:space="preserve">On crée un </w:t>
+      </w:r>
+      <w:proofErr w:type="spellStart"/>
+      <w:r>
+        <w:t>listener</w:t>
+      </w:r>
+      <w:proofErr w:type="spellEnd"/>
+      <w:r>
+        <w:t xml:space="preserve"> qui va se déclencher à chaque réception d’un message sur le réseau via le protocole UDP. A partir de se </w:t>
+      </w:r>
+      <w:proofErr w:type="spellStart"/>
+      <w:r>
+        <w:t>listener</w:t>
+      </w:r>
+      <w:proofErr w:type="spellEnd"/>
+      <w:r>
+        <w:t>, les données vont être converties de Bytes à String afin de pouvoir traiter les données plus facilement. Les données sont ensuite traitées comme suit :</w:t>
       </w:r>
     </w:p>
     <w:p>
@@ -300,7 +322,15 @@
         <w:t xml:space="preserve"> reçue, elle est découpée </w:t>
       </w:r>
       <w:r>
-        <w:t>suivant les délimiteurs afin de former un couple de 4 variables rassemblant ainsi, la position, la vitesse et le sens de rotation d’un robot définit par son ID. A cela, on ajoute le temps système du serveur afin de gérer la dimension temporelle des demandes. On prend ici le temps serveur</w:t>
+        <w:t xml:space="preserve">suivant les délimiteurs afin de former </w:t>
+      </w:r>
+      <w:proofErr w:type="gramStart"/>
+      <w:r>
+        <w:t>un</w:t>
+      </w:r>
+      <w:proofErr w:type="gramEnd"/>
+      <w:r>
+        <w:t xml:space="preserve"> couple de 4 variables rassemblant ainsi, la position, la vitesse et le sens de rotation d’un robot définit par son ID. A cela, on ajoute le temps système du serveur afin de gérer la dimension temporelle des demandes. On prend ici le temps serveur</w:t>
       </w:r>
       <w:r>
         <w:t>,</w:t>
@@ -463,8 +493,10 @@
         <w:jc w:val="both"/>
       </w:pPr>
       <w:r>
-        <w:t>On le retire de la séquence de requête et de la séquence de passage</w:t>
-      </w:r>
+        <w:t>On le retire de la séquence de passage</w:t>
+      </w:r>
+      <w:bookmarkStart w:id="0" w:name="_GoBack"/>
+      <w:bookmarkEnd w:id="0"/>
     </w:p>
     <w:p>
       <w:pPr>
@@ -549,7 +581,15 @@
         <w:jc w:val="both"/>
       </w:pPr>
       <w:r>
-        <w:t>Sinon, si le délai entre la requête du dernier robot et du robot actuel excède un certain seuil (deltaTime)</w:t>
+        <w:t>Sinon, si le délai entre la requête du dernier robot et du robot actuel excède un certain seuil (</w:t>
+      </w:r>
+      <w:proofErr w:type="spellStart"/>
+      <w:r>
+        <w:t>deltaTime</w:t>
+      </w:r>
+      <w:proofErr w:type="spellEnd"/>
+      <w:r>
+        <w:t>)</w:t>
       </w:r>
     </w:p>
     <w:p>
@@ -582,10 +622,7 @@
         <w:t>identifiant</w:t>
       </w:r>
       <w:r>
-        <w:t xml:space="preserve"> </w:t>
-      </w:r>
-      <w:r>
-        <w:t xml:space="preserve">(« -1 ») </w:t>
+        <w:t xml:space="preserve"> (« -1 ») </w:t>
       </w:r>
       <w:r>
         <w:t xml:space="preserve">en début </w:t>
@@ -603,19 +640,22 @@
       </w:pPr>
       <w:r>
         <w:tab/>
-        <w:t>La séquence de passage est donc composée de ces deux identifiants, ainsi que des ID</w:t>
+        <w:t xml:space="preserve">La séquence de passage est donc composée de ces deux identifiants, ainsi que des </w:t>
+      </w:r>
+      <w:proofErr w:type="spellStart"/>
+      <w:r>
+        <w:t>ID</w:t>
       </w:r>
       <w:r>
         <w:t>s</w:t>
       </w:r>
+      <w:proofErr w:type="spellEnd"/>
       <w:r>
         <w:t>, position</w:t>
       </w:r>
       <w:r>
         <w:t>s</w:t>
       </w:r>
-      <w:bookmarkStart w:id="0" w:name="_GoBack"/>
-      <w:bookmarkEnd w:id="0"/>
       <w:r>
         <w:t xml:space="preserve"> et vitesses des robots autorisés à franchir l’intersection. Une fois créée, cette séquence ressemble à celle-ci :</w:t>
       </w:r>
@@ -631,7 +671,15 @@
         <w:t>-1</w:t>
       </w:r>
       <w:r>
-        <w:t>\n0\n0\n255\n[…]\n</w:t>
+        <w:t>\n0\n0\n255\</w:t>
+      </w:r>
+      <w:proofErr w:type="gramStart"/>
+      <w:r>
+        <w:t>n[</w:t>
+      </w:r>
+      <w:proofErr w:type="gramEnd"/>
+      <w:r>
+        <w:t>…]\n</w:t>
       </w:r>
       <w:r>
         <w:t>-1</w:t>

</xml_diff>